<commit_message>
Apache POI fill docx file possibility
</commit_message>
<xml_diff>
--- a/app/src/main/res/raw/template_1.docx
+++ b/app/src/main/res/raw/template_1.docx
@@ -335,7 +335,7 @@
                 <w:color w:val="FFFFFF"/>
                 <w:lang w:val="en-US"/>
               </w:rPr>
-              <w:t>number</w:t>
+              <w:t>phone</w:t>
             </w:r>
           </w:p>
         </w:tc>
@@ -1108,6 +1108,7 @@
                 <w:lang w:val="en-US"/>
               </w:rPr>
             </w:pPr>
+            <w:proofErr w:type="spellStart"/>
             <w:r>
               <w:rPr>
                 <w:b/>
@@ -1116,8 +1117,9 @@
                 <w:szCs w:val="40"/>
                 <w:lang w:val="en-US"/>
               </w:rPr>
-              <w:t>surname</w:t>
+              <w:t>surame</w:t>
             </w:r>
+            <w:proofErr w:type="spellEnd"/>
             <w:r>
               <w:rPr>
                 <w:b/>
@@ -1148,7 +1150,6 @@
               </w:rPr>
               <w:t xml:space="preserve"> </w:t>
             </w:r>
-            <w:proofErr w:type="spellStart"/>
             <w:r>
               <w:rPr>
                 <w:b/>
@@ -1157,9 +1158,8 @@
                 <w:szCs w:val="40"/>
                 <w:lang w:val="en-US"/>
               </w:rPr>
-              <w:t>secondname</w:t>
+              <w:t>second</w:t>
             </w:r>
-            <w:proofErr w:type="spellEnd"/>
           </w:p>
           <w:p>
             <w:pPr>
@@ -1170,6 +1170,14 @@
                 <w:lang w:val="en-US"/>
               </w:rPr>
             </w:pPr>
+            <w:r>
+              <w:rPr>
+                <w:color w:val="FFFFFF"/>
+                <w:sz w:val="28"/>
+                <w:szCs w:val="28"/>
+              </w:rPr>
+              <w:t xml:space="preserve">Резюме на должность: </w:t>
+            </w:r>
             <w:proofErr w:type="spellStart"/>
             <w:r>
               <w:rPr>
@@ -1178,7 +1186,7 @@
                 <w:szCs w:val="28"/>
                 <w:lang w:val="en-US"/>
               </w:rPr>
-              <w:t>resume_title</w:t>
+              <w:t>owjd</w:t>
             </w:r>
             <w:proofErr w:type="spellEnd"/>
           </w:p>
@@ -1368,14 +1376,16 @@
                     </w:rPr>
                     <w:t xml:space="preserve">: </w:t>
                   </w:r>
+                  <w:proofErr w:type="spellStart"/>
                   <w:r>
                     <w:rPr>
                       <w:sz w:val="24"/>
                       <w:szCs w:val="24"/>
                       <w:lang w:val="en-US"/>
                     </w:rPr>
-                    <w:t>education</w:t>
-                  </w:r>
+                    <w:t>wpruf</w:t>
+                  </w:r>
+                  <w:proofErr w:type="spellEnd"/>
                 </w:p>
                 <w:p>
                   <w:pPr>
@@ -1418,29 +1428,16 @@
                     </w:rPr>
                     <w:t xml:space="preserve">: </w:t>
                   </w:r>
+                  <w:proofErr w:type="spellStart"/>
                   <w:r>
                     <w:rPr>
                       <w:sz w:val="24"/>
                       <w:szCs w:val="24"/>
                       <w:lang w:val="en-US"/>
                     </w:rPr>
-                    <w:t>birth</w:t>
-                  </w:r>
-                  <w:r>
-                    <w:rPr>
-                      <w:sz w:val="24"/>
-                      <w:szCs w:val="24"/>
-                    </w:rPr>
-                    <w:t>_</w:t>
-                  </w:r>
-                  <w:r>
-                    <w:rPr>
-                      <w:sz w:val="24"/>
-                      <w:szCs w:val="24"/>
-                      <w:lang w:val="en-US"/>
-                    </w:rPr>
-                    <w:t>date</w:t>
-                  </w:r>
+                    <w:t>irom</w:t>
+                  </w:r>
+                  <w:proofErr w:type="spellEnd"/>
                 </w:p>
                 <w:p>
                   <w:pPr>
@@ -1516,31 +1513,45 @@
                     </w:rPr>
                     <w:t xml:space="preserve">: </w:t>
                   </w:r>
+                  <w:proofErr w:type="spellStart"/>
                   <w:r>
                     <w:rPr>
                       <w:sz w:val="24"/>
                       <w:szCs w:val="24"/>
                       <w:lang w:val="en-US"/>
                     </w:rPr>
-                    <w:t>married</w:t>
-                  </w:r>
-                  <w:r>
-                    <w:rPr>
-                      <w:sz w:val="24"/>
-                      <w:szCs w:val="24"/>
-                    </w:rPr>
-                    <w:t xml:space="preserve"> (</w:t>
-                  </w:r>
-                  <w:proofErr w:type="spellStart"/>
+                    <w:t>famus</w:t>
+                  </w:r>
+                  <w:proofErr w:type="spellEnd"/>
+                  <w:r>
+                    <w:rPr>
+                      <w:sz w:val="24"/>
+                      <w:szCs w:val="24"/>
+                    </w:rPr>
+                    <w:t xml:space="preserve"> </w:t>
+                  </w:r>
+                  <w:r>
+                    <w:rPr>
+                      <w:sz w:val="24"/>
+                      <w:szCs w:val="24"/>
+                    </w:rPr>
+                    <w:t>(</w:t>
+                  </w:r>
+                  <w:r>
+                    <w:rPr>
+                      <w:sz w:val="24"/>
+                      <w:szCs w:val="24"/>
+                    </w:rPr>
+                    <w:t xml:space="preserve">Дети: </w:t>
+                  </w:r>
                   <w:r>
                     <w:rPr>
                       <w:sz w:val="24"/>
                       <w:szCs w:val="24"/>
                       <w:lang w:val="en-US"/>
                     </w:rPr>
-                    <w:t>childs</w:t>
-                  </w:r>
-                  <w:proofErr w:type="spellEnd"/>
+                    <w:t>chil</w:t>
+                  </w:r>
                   <w:r>
                     <w:rPr>
                       <w:sz w:val="24"/>
@@ -1611,54 +1622,7 @@
                       <w:szCs w:val="24"/>
                     </w:rPr>
                   </w:pPr>
-                  <w:r>
-                    <w:rPr>
-                      <w:noProof/>
-                    </w:rPr>
-                    <w:drawing>
-                      <wp:anchor distT="0" distB="0" distL="114300" distR="114300" simplePos="0" relativeHeight="251662336" behindDoc="0" locked="0" layoutInCell="1" hidden="0" allowOverlap="1" wp14:anchorId="76311342" wp14:editId="53BCB227">
-                        <wp:simplePos x="0" y="0"/>
-                        <wp:positionH relativeFrom="column">
-                          <wp:posOffset>636</wp:posOffset>
-                        </wp:positionH>
-                        <wp:positionV relativeFrom="paragraph">
-                          <wp:posOffset>172085</wp:posOffset>
-                        </wp:positionV>
-                        <wp:extent cx="83820" cy="114300"/>
-                        <wp:effectExtent l="0" t="0" r="0" b="0"/>
-                        <wp:wrapSquare wrapText="bothSides" distT="0" distB="0" distL="114300" distR="114300"/>
-                        <wp:docPr id="15" name="image5.png"/>
-                        <wp:cNvGraphicFramePr/>
-                        <a:graphic xmlns:a="http://schemas.openxmlformats.org/drawingml/2006/main">
-                          <a:graphicData uri="http://schemas.openxmlformats.org/drawingml/2006/picture">
-                            <pic:pic xmlns:pic="http://schemas.openxmlformats.org/drawingml/2006/picture">
-                              <pic:nvPicPr>
-                                <pic:cNvPr id="0" name="image5.png"/>
-                                <pic:cNvPicPr preferRelativeResize="0"/>
-                              </pic:nvPicPr>
-                              <pic:blipFill>
-                                <a:blip r:embed="rId10"/>
-                                <a:srcRect/>
-                                <a:stretch>
-                                  <a:fillRect/>
-                                </a:stretch>
-                              </pic:blipFill>
-                              <pic:spPr>
-                                <a:xfrm>
-                                  <a:off x="0" y="0"/>
-                                  <a:ext cx="83820" cy="114300"/>
-                                </a:xfrm>
-                                <a:prstGeom prst="rect">
-                                  <a:avLst/>
-                                </a:prstGeom>
-                                <a:ln/>
-                              </pic:spPr>
-                            </pic:pic>
-                          </a:graphicData>
-                        </a:graphic>
-                      </wp:anchor>
-                    </w:drawing>
-                  </w:r>
+                  <w:proofErr w:type="spellStart"/>
                   <w:r>
                     <w:rPr>
                       <w:b/>
@@ -1667,155 +1631,9 @@
                       <w:szCs w:val="24"/>
                       <w:lang w:val="en-US"/>
                     </w:rPr>
-                    <w:t>employer</w:t>
-                  </w:r>
-                </w:p>
-                <w:p>
-                  <w:pPr>
-                    <w:spacing w:line="276" w:lineRule="auto"/>
-                    <w:rPr>
-                      <w:sz w:val="24"/>
-                      <w:szCs w:val="24"/>
-                    </w:rPr>
-                  </w:pPr>
-                  <w:r>
-                    <w:rPr>
-                      <w:b/>
-                      <w:sz w:val="24"/>
-                      <w:szCs w:val="24"/>
-                    </w:rPr>
-                    <w:t>Период</w:t>
-                  </w:r>
-                  <w:r>
-                    <w:rPr>
-                      <w:b/>
-                      <w:color w:val="595959"/>
-                      <w:sz w:val="24"/>
-                      <w:szCs w:val="24"/>
-                    </w:rPr>
-                    <w:t xml:space="preserve"> </w:t>
-                  </w:r>
-                  <w:r>
-                    <w:rPr>
-                      <w:b/>
-                      <w:sz w:val="24"/>
-                      <w:szCs w:val="24"/>
-                    </w:rPr>
-                    <w:t>работы</w:t>
-                  </w:r>
-                  <w:r>
-                    <w:rPr>
-                      <w:color w:val="595959"/>
-                      <w:sz w:val="24"/>
-                      <w:szCs w:val="24"/>
-                    </w:rPr>
-                    <w:t xml:space="preserve">: </w:t>
-                  </w:r>
-                  <w:r>
-                    <w:rPr>
-                      <w:sz w:val="24"/>
-                      <w:szCs w:val="24"/>
-                      <w:lang w:val="en-US"/>
-                    </w:rPr>
-                    <w:t>duration</w:t>
-                  </w:r>
-                </w:p>
-                <w:p>
-                  <w:pPr>
-                    <w:spacing w:line="276" w:lineRule="auto"/>
-                    <w:rPr>
-                      <w:sz w:val="24"/>
-                      <w:szCs w:val="24"/>
-                    </w:rPr>
-                  </w:pPr>
-                  <w:r>
-                    <w:rPr>
-                      <w:b/>
-                      <w:sz w:val="24"/>
-                      <w:szCs w:val="24"/>
-                    </w:rPr>
-                    <w:t>Должность</w:t>
-                  </w:r>
-                  <w:r>
-                    <w:rPr>
-                      <w:color w:val="808080"/>
-                      <w:sz w:val="24"/>
-                      <w:szCs w:val="24"/>
-                    </w:rPr>
-                    <w:t xml:space="preserve">: </w:t>
-                  </w:r>
-                  <w:r>
-                    <w:rPr>
-                      <w:sz w:val="24"/>
-                      <w:szCs w:val="24"/>
-                      <w:lang w:val="en-US"/>
-                    </w:rPr>
-                    <w:t>position</w:t>
-                  </w:r>
-                </w:p>
-                <w:p>
-                  <w:pPr>
-                    <w:spacing w:after="120" w:line="276" w:lineRule="auto"/>
-                    <w:rPr>
-                      <w:sz w:val="24"/>
-                      <w:szCs w:val="24"/>
-                    </w:rPr>
-                  </w:pPr>
-                  <w:r>
-                    <w:rPr>
-                      <w:b/>
-                      <w:sz w:val="24"/>
-                      <w:szCs w:val="24"/>
-                    </w:rPr>
-                    <w:t>Подробнее (о</w:t>
-                  </w:r>
-                  <w:r>
-                    <w:rPr>
-                      <w:b/>
-                      <w:sz w:val="24"/>
-                      <w:szCs w:val="24"/>
-                    </w:rPr>
-                    <w:t>бязанности</w:t>
-                  </w:r>
-                  <w:r>
-                    <w:rPr>
-                      <w:b/>
-                      <w:sz w:val="24"/>
-                      <w:szCs w:val="24"/>
-                    </w:rPr>
-                    <w:t>/достижения)</w:t>
-                  </w:r>
-                  <w:r>
-                    <w:rPr>
-                      <w:color w:val="808080"/>
-                      <w:sz w:val="24"/>
-                      <w:szCs w:val="24"/>
-                    </w:rPr>
-                    <w:t xml:space="preserve">: </w:t>
-                  </w:r>
-                  <w:r>
-                    <w:rPr>
-                      <w:sz w:val="24"/>
-                      <w:szCs w:val="24"/>
-                      <w:lang w:val="en-US"/>
-                    </w:rPr>
-                    <w:t>work</w:t>
-                  </w:r>
-                  <w:r>
-                    <w:rPr>
-                      <w:sz w:val="24"/>
-                      <w:szCs w:val="24"/>
-                    </w:rPr>
-                    <w:t>_</w:t>
-                  </w:r>
-                  <w:r>
-                    <w:rPr>
-                      <w:sz w:val="24"/>
-                      <w:szCs w:val="24"/>
-                      <w:lang w:val="en-US"/>
-                    </w:rPr>
-                    <w:t>desc</w:t>
-                  </w:r>
+                    <w:t>exField</w:t>
+                  </w:r>
+                  <w:proofErr w:type="spellEnd"/>
                 </w:p>
               </w:tc>
             </w:tr>
@@ -1879,54 +1697,7 @@
                       <w:szCs w:val="24"/>
                     </w:rPr>
                   </w:pPr>
-                  <w:r>
-                    <w:rPr>
-                      <w:noProof/>
-                    </w:rPr>
-                    <w:drawing>
-                      <wp:anchor distT="0" distB="0" distL="114300" distR="114300" simplePos="0" relativeHeight="251663360" behindDoc="0" locked="0" layoutInCell="1" hidden="0" allowOverlap="1" wp14:anchorId="090B60A8" wp14:editId="1487C262">
-                        <wp:simplePos x="0" y="0"/>
-                        <wp:positionH relativeFrom="column">
-                          <wp:posOffset>-634</wp:posOffset>
-                        </wp:positionH>
-                        <wp:positionV relativeFrom="paragraph">
-                          <wp:posOffset>127000</wp:posOffset>
-                        </wp:positionV>
-                        <wp:extent cx="83820" cy="114300"/>
-                        <wp:effectExtent l="0" t="0" r="0" b="0"/>
-                        <wp:wrapSquare wrapText="bothSides" distT="0" distB="0" distL="114300" distR="114300"/>
-                        <wp:docPr id="18" name="image5.png"/>
-                        <wp:cNvGraphicFramePr/>
-                        <a:graphic xmlns:a="http://schemas.openxmlformats.org/drawingml/2006/main">
-                          <a:graphicData uri="http://schemas.openxmlformats.org/drawingml/2006/picture">
-                            <pic:pic xmlns:pic="http://schemas.openxmlformats.org/drawingml/2006/picture">
-                              <pic:nvPicPr>
-                                <pic:cNvPr id="0" name="image5.png"/>
-                                <pic:cNvPicPr preferRelativeResize="0"/>
-                              </pic:nvPicPr>
-                              <pic:blipFill>
-                                <a:blip r:embed="rId10"/>
-                                <a:srcRect/>
-                                <a:stretch>
-                                  <a:fillRect/>
-                                </a:stretch>
-                              </pic:blipFill>
-                              <pic:spPr>
-                                <a:xfrm>
-                                  <a:off x="0" y="0"/>
-                                  <a:ext cx="83820" cy="114300"/>
-                                </a:xfrm>
-                                <a:prstGeom prst="rect">
-                                  <a:avLst/>
-                                </a:prstGeom>
-                                <a:ln/>
-                              </pic:spPr>
-                            </pic:pic>
-                          </a:graphicData>
-                        </a:graphic>
-                      </wp:anchor>
-                    </w:drawing>
-                  </w:r>
+                  <w:proofErr w:type="spellStart"/>
                   <w:r>
                     <w:rPr>
                       <w:b/>
@@ -1935,151 +1706,9 @@
                       <w:szCs w:val="24"/>
                       <w:lang w:val="en-US"/>
                     </w:rPr>
-                    <w:t>university</w:t>
-                  </w:r>
-                </w:p>
-                <w:p>
-                  <w:pPr>
-                    <w:spacing w:line="276" w:lineRule="auto"/>
-                    <w:ind w:right="280"/>
-                    <w:rPr>
-                      <w:sz w:val="24"/>
-                      <w:szCs w:val="24"/>
-                    </w:rPr>
-                  </w:pPr>
-                  <w:r>
-                    <w:rPr>
-                      <w:b/>
-                      <w:sz w:val="24"/>
-                      <w:szCs w:val="24"/>
-                    </w:rPr>
-                    <w:t>Специальность</w:t>
-                  </w:r>
-                  <w:r>
-                    <w:rPr>
-                      <w:color w:val="808080"/>
-                      <w:sz w:val="24"/>
-                      <w:szCs w:val="24"/>
-                    </w:rPr>
-                    <w:t>:</w:t>
-                  </w:r>
-                  <w:r>
-                    <w:rPr>
-                      <w:sz w:val="24"/>
-                      <w:szCs w:val="24"/>
-                    </w:rPr>
-                    <w:t xml:space="preserve"> </w:t>
-                  </w:r>
-                  <w:r>
-                    <w:rPr>
-                      <w:sz w:val="24"/>
-                      <w:szCs w:val="24"/>
-                      <w:lang w:val="en-US"/>
-                    </w:rPr>
-                    <w:t>degree</w:t>
-                  </w:r>
-                </w:p>
-                <w:p>
-                  <w:pPr>
-                    <w:spacing w:line="276" w:lineRule="auto"/>
-                    <w:ind w:right="278"/>
-                    <w:rPr>
-                      <w:sz w:val="24"/>
-                      <w:szCs w:val="24"/>
-                    </w:rPr>
-                  </w:pPr>
-                  <w:r>
-                    <w:rPr>
-                      <w:b/>
-                      <w:sz w:val="24"/>
-                      <w:szCs w:val="24"/>
-                    </w:rPr>
-                    <w:t>Продолжительность</w:t>
-                  </w:r>
-                  <w:r>
-                    <w:rPr>
-                      <w:color w:val="808080"/>
-                      <w:sz w:val="24"/>
-                      <w:szCs w:val="24"/>
-                    </w:rPr>
-                    <w:t xml:space="preserve">: </w:t>
-                  </w:r>
-                  <w:proofErr w:type="spellStart"/>
-                  <w:r>
-                    <w:rPr>
-                      <w:sz w:val="24"/>
-                      <w:szCs w:val="24"/>
-                      <w:lang w:val="en-US"/>
-                    </w:rPr>
-                    <w:t>edu</w:t>
+                    <w:t>edField</w:t>
                   </w:r>
                   <w:proofErr w:type="spellEnd"/>
-                  <w:r>
-                    <w:rPr>
-                      <w:sz w:val="24"/>
-                      <w:szCs w:val="24"/>
-                    </w:rPr>
-                    <w:t>_</w:t>
-                  </w:r>
-                  <w:r>
-                    <w:rPr>
-                      <w:sz w:val="24"/>
-                      <w:szCs w:val="24"/>
-                      <w:lang w:val="en-US"/>
-                    </w:rPr>
-                    <w:t>dates</w:t>
-                  </w:r>
-                </w:p>
-                <w:p>
-                  <w:pPr>
-                    <w:spacing w:line="276" w:lineRule="auto"/>
-                    <w:ind w:right="278"/>
-                    <w:rPr>
-                      <w:sz w:val="24"/>
-                      <w:szCs w:val="24"/>
-                    </w:rPr>
-                  </w:pPr>
-                  <w:r>
-                    <w:rPr>
-                      <w:b/>
-                      <w:sz w:val="24"/>
-                      <w:szCs w:val="24"/>
-                    </w:rPr>
-                    <w:t>Подробнее (форма/специальность)</w:t>
-                  </w:r>
-                  <w:r>
-                    <w:rPr>
-                      <w:color w:val="808080"/>
-                      <w:sz w:val="24"/>
-                      <w:szCs w:val="24"/>
-                    </w:rPr>
-                    <w:t xml:space="preserve">: </w:t>
-                  </w:r>
-                  <w:proofErr w:type="spellStart"/>
-                  <w:r>
-                    <w:rPr>
-                      <w:sz w:val="24"/>
-                      <w:szCs w:val="24"/>
-                      <w:lang w:val="en-US"/>
-                    </w:rPr>
-                    <w:t>edu</w:t>
-                  </w:r>
-                  <w:proofErr w:type="spellEnd"/>
-                  <w:r>
-                    <w:rPr>
-                      <w:sz w:val="24"/>
-                      <w:szCs w:val="24"/>
-                    </w:rPr>
-                    <w:t>_</w:t>
-                  </w:r>
-                  <w:r>
-                    <w:rPr>
-                      <w:sz w:val="24"/>
-                      <w:szCs w:val="24"/>
-                      <w:lang w:val="en-US"/>
-                    </w:rPr>
-                    <w:t>desc</w:t>
-                  </w:r>
                 </w:p>
               </w:tc>
             </w:tr>
@@ -2144,54 +1773,7 @@
                       <w:szCs w:val="24"/>
                     </w:rPr>
                   </w:pPr>
-                  <w:r>
-                    <w:rPr>
-                      <w:noProof/>
-                    </w:rPr>
-                    <w:drawing>
-                      <wp:anchor distT="0" distB="0" distL="114300" distR="114300" simplePos="0" relativeHeight="251664384" behindDoc="0" locked="0" layoutInCell="1" hidden="0" allowOverlap="1" wp14:anchorId="3738E9AB" wp14:editId="1D690437">
-                        <wp:simplePos x="0" y="0"/>
-                        <wp:positionH relativeFrom="column">
-                          <wp:posOffset>-634</wp:posOffset>
-                        </wp:positionH>
-                        <wp:positionV relativeFrom="paragraph">
-                          <wp:posOffset>126365</wp:posOffset>
-                        </wp:positionV>
-                        <wp:extent cx="83820" cy="114300"/>
-                        <wp:effectExtent l="0" t="0" r="0" b="0"/>
-                        <wp:wrapSquare wrapText="bothSides" distT="0" distB="0" distL="114300" distR="114300"/>
-                        <wp:docPr id="12" name="image5.png"/>
-                        <wp:cNvGraphicFramePr/>
-                        <a:graphic xmlns:a="http://schemas.openxmlformats.org/drawingml/2006/main">
-                          <a:graphicData uri="http://schemas.openxmlformats.org/drawingml/2006/picture">
-                            <pic:pic xmlns:pic="http://schemas.openxmlformats.org/drawingml/2006/picture">
-                              <pic:nvPicPr>
-                                <pic:cNvPr id="0" name="image5.png"/>
-                                <pic:cNvPicPr preferRelativeResize="0"/>
-                              </pic:nvPicPr>
-                              <pic:blipFill>
-                                <a:blip r:embed="rId10"/>
-                                <a:srcRect/>
-                                <a:stretch>
-                                  <a:fillRect/>
-                                </a:stretch>
-                              </pic:blipFill>
-                              <pic:spPr>
-                                <a:xfrm>
-                                  <a:off x="0" y="0"/>
-                                  <a:ext cx="83820" cy="114300"/>
-                                </a:xfrm>
-                                <a:prstGeom prst="rect">
-                                  <a:avLst/>
-                                </a:prstGeom>
-                                <a:ln/>
-                              </pic:spPr>
-                            </pic:pic>
-                          </a:graphicData>
-                        </a:graphic>
-                      </wp:anchor>
-                    </w:drawing>
-                  </w:r>
+                  <w:proofErr w:type="spellStart"/>
                   <w:r>
                     <w:rPr>
                       <w:b/>
@@ -2200,207 +1782,9 @@
                       <w:szCs w:val="24"/>
                       <w:lang w:val="en-US"/>
                     </w:rPr>
-                    <w:t>course</w:t>
-                  </w:r>
-                </w:p>
-                <w:p>
-                  <w:pPr>
-                    <w:spacing w:line="276" w:lineRule="auto"/>
-                    <w:ind w:right="280"/>
-                    <w:rPr>
-                      <w:sz w:val="24"/>
-                      <w:szCs w:val="24"/>
-                    </w:rPr>
-                  </w:pPr>
-                  <w:r>
-                    <w:rPr>
-                      <w:b/>
-                      <w:sz w:val="24"/>
-                      <w:szCs w:val="24"/>
-                    </w:rPr>
-                    <w:t>Учебное</w:t>
-                  </w:r>
-                  <w:r>
-                    <w:rPr>
-                      <w:b/>
-                      <w:color w:val="808080"/>
-                      <w:sz w:val="24"/>
-                      <w:szCs w:val="24"/>
-                    </w:rPr>
-                    <w:t xml:space="preserve"> </w:t>
-                  </w:r>
-                  <w:r>
-                    <w:rPr>
-                      <w:b/>
-                      <w:sz w:val="24"/>
-                      <w:szCs w:val="24"/>
-                    </w:rPr>
-                    <w:t>заведение</w:t>
-                  </w:r>
-                  <w:r>
-                    <w:rPr>
-                      <w:color w:val="808080"/>
-                      <w:sz w:val="24"/>
-                      <w:szCs w:val="24"/>
-                    </w:rPr>
-                    <w:t xml:space="preserve">: </w:t>
-                  </w:r>
-                  <w:r>
-                    <w:rPr>
-                      <w:sz w:val="24"/>
-                      <w:szCs w:val="24"/>
-                      <w:lang w:val="en-US"/>
-                    </w:rPr>
-                    <w:t>co</w:t>
-                  </w:r>
-                  <w:r>
-                    <w:rPr>
-                      <w:sz w:val="24"/>
-                      <w:szCs w:val="24"/>
-                      <w:lang w:val="en-US"/>
-                    </w:rPr>
-                    <w:t>ach</w:t>
-                  </w:r>
-                </w:p>
-                <w:p>
-                  <w:pPr>
-                    <w:spacing w:line="276" w:lineRule="auto"/>
-                    <w:ind w:right="280"/>
-                    <w:rPr>
-                      <w:sz w:val="24"/>
-                      <w:szCs w:val="24"/>
-                    </w:rPr>
-                  </w:pPr>
-                  <w:r>
-                    <w:rPr>
-                      <w:b/>
-                      <w:sz w:val="24"/>
-                      <w:szCs w:val="24"/>
-                    </w:rPr>
-                    <w:t>Дата</w:t>
-                  </w:r>
-                  <w:r>
-                    <w:rPr>
-                      <w:color w:val="808080"/>
-                      <w:sz w:val="24"/>
-                      <w:szCs w:val="24"/>
-                    </w:rPr>
-                    <w:t xml:space="preserve"> </w:t>
-                  </w:r>
-                  <w:r>
-                    <w:rPr>
-                      <w:b/>
-                      <w:sz w:val="24"/>
-                      <w:szCs w:val="24"/>
-                    </w:rPr>
-                    <w:t>окончания</w:t>
-                  </w:r>
-                  <w:r>
-                    <w:rPr>
-                      <w:color w:val="808080"/>
-                      <w:sz w:val="24"/>
-                      <w:szCs w:val="24"/>
-                    </w:rPr>
-                    <w:t xml:space="preserve">: </w:t>
-                  </w:r>
-                  <w:r>
-                    <w:rPr>
-                      <w:sz w:val="24"/>
-                      <w:szCs w:val="24"/>
-                      <w:lang w:val="en-US"/>
-                    </w:rPr>
-                    <w:t>co</w:t>
-                  </w:r>
-                  <w:r>
-                    <w:rPr>
-                      <w:sz w:val="24"/>
-                      <w:szCs w:val="24"/>
-                    </w:rPr>
-                    <w:t>_</w:t>
-                  </w:r>
-                  <w:r>
-                    <w:rPr>
-                      <w:sz w:val="24"/>
-                      <w:szCs w:val="24"/>
-                      <w:lang w:val="en-US"/>
-                    </w:rPr>
-                    <w:t>end</w:t>
-                  </w:r>
-                </w:p>
-                <w:p>
-                  <w:pPr>
-                    <w:spacing w:after="120" w:line="276" w:lineRule="auto"/>
-                    <w:ind w:right="278"/>
-                    <w:rPr>
-                      <w:sz w:val="24"/>
-                      <w:szCs w:val="24"/>
-                    </w:rPr>
-                  </w:pPr>
-                  <w:r>
-                    <w:rPr>
-                      <w:b/>
-                      <w:sz w:val="24"/>
-                      <w:szCs w:val="24"/>
-                    </w:rPr>
-                    <w:t>Период</w:t>
-                  </w:r>
-                  <w:r>
-                    <w:rPr>
-                      <w:color w:val="808080"/>
-                      <w:sz w:val="24"/>
-                      <w:szCs w:val="24"/>
-                    </w:rPr>
-                    <w:t xml:space="preserve"> </w:t>
-                  </w:r>
-                  <w:r>
-                    <w:rPr>
-                      <w:b/>
-                      <w:sz w:val="24"/>
-                      <w:szCs w:val="24"/>
-                    </w:rPr>
-                    <w:t>обучения</w:t>
-                  </w:r>
-                  <w:r>
-                    <w:rPr>
-                      <w:color w:val="808080"/>
-                      <w:sz w:val="24"/>
-                      <w:szCs w:val="24"/>
-                    </w:rPr>
-                    <w:t xml:space="preserve">: </w:t>
-                  </w:r>
-                  <w:r>
-                    <w:rPr>
-                      <w:sz w:val="24"/>
-                      <w:szCs w:val="24"/>
-                      <w:lang w:val="en-US"/>
-                    </w:rPr>
-                    <w:t>co</w:t>
-                  </w:r>
-                  <w:r>
-                    <w:rPr>
-                      <w:sz w:val="24"/>
-                      <w:szCs w:val="24"/>
-                    </w:rPr>
-                    <w:t>_</w:t>
-                  </w:r>
-                  <w:r>
-                    <w:rPr>
-                      <w:sz w:val="24"/>
-                      <w:szCs w:val="24"/>
-                      <w:lang w:val="en-US"/>
-                    </w:rPr>
-                    <w:t>period</w:t>
-                  </w:r>
-                </w:p>
-                <w:p>
-                  <w:pPr>
-                    <w:spacing w:after="120" w:line="276" w:lineRule="auto"/>
-                    <w:ind w:right="278"/>
-                    <w:rPr>
-                      <w:sz w:val="24"/>
-                      <w:szCs w:val="24"/>
-                    </w:rPr>
-                  </w:pPr>
+                    <w:t>jetlifs</w:t>
+                  </w:r>
+                  <w:proofErr w:type="spellEnd"/>
                 </w:p>
               </w:tc>
             </w:tr>
@@ -2468,7 +1852,6 @@
                       <w:sz w:val="24"/>
                       <w:szCs w:val="24"/>
                     </w:rPr>
-                    <w:lastRenderedPageBreak/>
                     <w:t>Служба в армии:</w:t>
                   </w:r>
                   <w:r>
@@ -2485,13 +1868,6 @@
                       <w:lang w:val="en-US"/>
                     </w:rPr>
                     <w:t>army</w:t>
-                  </w:r>
-                  <w:r>
-                    <w:rPr>
-                      <w:sz w:val="24"/>
-                      <w:szCs w:val="24"/>
-                    </w:rPr>
-                    <w:t>.</w:t>
                   </w:r>
                 </w:p>
                 <w:p>
@@ -2527,36 +1903,16 @@
                     </w:rPr>
                     <w:t xml:space="preserve"> </w:t>
                   </w:r>
+                  <w:proofErr w:type="spellStart"/>
                   <w:r>
                     <w:rPr>
                       <w:sz w:val="24"/>
                       <w:szCs w:val="24"/>
                       <w:lang w:val="en-US"/>
                     </w:rPr>
-                    <w:t>med</w:t>
-                  </w:r>
-                  <w:r>
-                    <w:rPr>
-                      <w:sz w:val="24"/>
-                      <w:szCs w:val="24"/>
-                    </w:rPr>
-                    <w:t>_</w:t>
-                  </w:r>
-                  <w:r>
-                    <w:rPr>
-                      <w:sz w:val="24"/>
-                      <w:szCs w:val="24"/>
-                      <w:lang w:val="en-US"/>
-                    </w:rPr>
-                    <w:t>book</w:t>
-                  </w:r>
-                  <w:r>
-                    <w:rPr>
-                      <w:sz w:val="24"/>
-                      <w:szCs w:val="24"/>
-                    </w:rPr>
-                    <w:t>.</w:t>
-                  </w:r>
+                    <w:t>medook</w:t>
+                  </w:r>
+                  <w:proofErr w:type="spellEnd"/>
                 </w:p>
                 <w:p>
                   <w:pPr>
@@ -2589,36 +1945,16 @@
                     </w:rPr>
                     <w:t xml:space="preserve"> </w:t>
                   </w:r>
+                  <w:proofErr w:type="spellStart"/>
                   <w:r>
                     <w:rPr>
                       <w:sz w:val="24"/>
                       <w:szCs w:val="24"/>
                       <w:lang w:val="en-US"/>
                     </w:rPr>
-                    <w:t>drive</w:t>
-                  </w:r>
-                  <w:r>
-                    <w:rPr>
-                      <w:sz w:val="24"/>
-                      <w:szCs w:val="24"/>
-                    </w:rPr>
-                    <w:t>_</w:t>
-                  </w:r>
-                  <w:r>
-                    <w:rPr>
-                      <w:sz w:val="24"/>
-                      <w:szCs w:val="24"/>
-                      <w:lang w:val="en-US"/>
-                    </w:rPr>
-                    <w:t>cat</w:t>
-                  </w:r>
-                  <w:r>
-                    <w:rPr>
-                      <w:sz w:val="24"/>
-                      <w:szCs w:val="24"/>
-                    </w:rPr>
-                    <w:t>.</w:t>
-                  </w:r>
+                    <w:t>lysm</w:t>
+                  </w:r>
+                  <w:proofErr w:type="spellEnd"/>
                 </w:p>
                 <w:p>
                   <w:pPr>
@@ -2645,29 +1981,16 @@
                     </w:rPr>
                     <w:t xml:space="preserve">: </w:t>
                   </w:r>
+                  <w:proofErr w:type="spellStart"/>
                   <w:r>
                     <w:rPr>
                       <w:sz w:val="24"/>
                       <w:szCs w:val="24"/>
                       <w:lang w:val="en-US"/>
                     </w:rPr>
-                    <w:t>personal</w:t>
-                  </w:r>
-                  <w:r>
-                    <w:rPr>
-                      <w:sz w:val="24"/>
-                      <w:szCs w:val="24"/>
-                    </w:rPr>
-                    <w:t>_</w:t>
-                  </w:r>
-                  <w:r>
-                    <w:rPr>
-                      <w:sz w:val="24"/>
-                      <w:szCs w:val="24"/>
-                      <w:lang w:val="en-US"/>
-                    </w:rPr>
-                    <w:t>qualities</w:t>
-                  </w:r>
+                    <w:t>voka</w:t>
+                  </w:r>
+                  <w:proofErr w:type="spellEnd"/>
                 </w:p>
                 <w:p>
                   <w:pPr>
@@ -2700,29 +2023,7 @@
                       <w:szCs w:val="24"/>
                       <w:lang w:val="en-US"/>
                     </w:rPr>
-                    <w:t>prof</w:t>
-                  </w:r>
-                  <w:r>
-                    <w:rPr>
-                      <w:sz w:val="24"/>
-                      <w:szCs w:val="24"/>
-                    </w:rPr>
-                    <w:t>_</w:t>
-                  </w:r>
-                  <w:r>
-                    <w:rPr>
-                      <w:sz w:val="24"/>
-                      <w:szCs w:val="24"/>
-                      <w:lang w:val="en-US"/>
-                    </w:rPr>
-                    <w:t>skills</w:t>
-                  </w:r>
-                  <w:r>
-                    <w:rPr>
-                      <w:sz w:val="24"/>
-                      <w:szCs w:val="24"/>
-                    </w:rPr>
-                    <w:t>.</w:t>
+                    <w:t>profs</w:t>
                   </w:r>
                 </w:p>
                 <w:p>
@@ -2734,7 +2035,6 @@
                       <w:color w:val="016666"/>
                       <w:sz w:val="24"/>
                       <w:szCs w:val="24"/>
-                      <w:lang w:val="en-US"/>
                     </w:rPr>
                   </w:pPr>
                   <w:r>
@@ -2878,18 +2178,18 @@
           <w:p>
             <w:pPr>
               <w:spacing w:after="120" w:line="276" w:lineRule="auto"/>
-              <w:rPr>
-                <w:sz w:val="24"/>
-                <w:szCs w:val="24"/>
-              </w:rPr>
             </w:pPr>
             <w:r>
               <w:rPr>
-                <w:sz w:val="24"/>
-                <w:szCs w:val="24"/>
                 <w:lang w:val="en-US"/>
               </w:rPr>
               <w:t>busy</w:t>
+            </w:r>
+            <w:r>
+              <w:rPr>
+                <w:lang w:val="en-US"/>
+              </w:rPr>
+              <w:t xml:space="preserve"> (schedule)</w:t>
             </w:r>
           </w:p>
         </w:tc>
@@ -3002,43 +2302,15 @@
           <w:p>
             <w:pPr>
               <w:spacing w:before="120" w:after="120" w:line="276" w:lineRule="auto"/>
-              <w:rPr>
-                <w:sz w:val="24"/>
-                <w:szCs w:val="24"/>
-              </w:rPr>
-            </w:pPr>
-            <w:r>
-              <w:rPr>
-                <w:sz w:val="24"/>
-                <w:szCs w:val="24"/>
-                <w:lang w:val="en-US"/>
-              </w:rPr>
-              <w:t>lang</w:t>
-            </w:r>
-            <w:r>
-              <w:rPr>
-                <w:sz w:val="24"/>
-                <w:szCs w:val="24"/>
-              </w:rPr>
-              <w:t xml:space="preserve"> (</w:t>
-            </w:r>
+            </w:pPr>
             <w:proofErr w:type="spellStart"/>
             <w:r>
               <w:rPr>
-                <w:sz w:val="24"/>
-                <w:szCs w:val="24"/>
                 <w:lang w:val="en-US"/>
               </w:rPr>
-              <w:t>lang_lvl</w:t>
+              <w:t>laField</w:t>
             </w:r>
             <w:proofErr w:type="spellEnd"/>
-            <w:r>
-              <w:rPr>
-                <w:sz w:val="24"/>
-                <w:szCs w:val="24"/>
-              </w:rPr>
-              <w:t>)</w:t>
-            </w:r>
           </w:p>
         </w:tc>
         <w:tc>
@@ -3152,160 +2424,20 @@
                 <w:right w:val="nil"/>
                 <w:between w:val="nil"/>
               </w:pBdr>
-              <w:spacing w:before="120" w:line="276" w:lineRule="auto"/>
+              <w:spacing w:after="160" w:line="276" w:lineRule="auto"/>
               <w:rPr>
                 <w:color w:val="000000"/>
-                <w:sz w:val="24"/>
-                <w:szCs w:val="24"/>
-                <w:lang w:val="en-US"/>
-              </w:rPr>
-            </w:pPr>
-            <w:r>
-              <w:rPr>
-                <w:color w:val="000000"/>
-                <w:sz w:val="24"/>
-                <w:szCs w:val="24"/>
-                <w:lang w:val="en-US"/>
-              </w:rPr>
-              <w:t>skill</w:t>
-            </w:r>
-            <w:r>
-              <w:rPr>
-                <w:color w:val="000000"/>
-                <w:sz w:val="24"/>
-                <w:szCs w:val="24"/>
-                <w:lang w:val="en-US"/>
-              </w:rPr>
-              <w:t xml:space="preserve"> (</w:t>
-            </w:r>
+              </w:rPr>
+            </w:pPr>
             <w:proofErr w:type="spellStart"/>
             <w:r>
               <w:rPr>
                 <w:color w:val="000000"/>
-                <w:sz w:val="24"/>
-                <w:szCs w:val="24"/>
                 <w:lang w:val="en-US"/>
               </w:rPr>
-              <w:t>skill_lvl</w:t>
+              <w:t>skField</w:t>
             </w:r>
             <w:proofErr w:type="spellEnd"/>
-            <w:r>
-              <w:rPr>
-                <w:color w:val="000000"/>
-                <w:sz w:val="24"/>
-                <w:szCs w:val="24"/>
-                <w:lang w:val="en-US"/>
-              </w:rPr>
-              <w:t>)</w:t>
-            </w:r>
-          </w:p>
-          <w:p>
-            <w:pPr>
-              <w:numPr>
-                <w:ilvl w:val="0"/>
-                <w:numId w:val="1"/>
-              </w:numPr>
-              <w:pBdr>
-                <w:top w:val="nil"/>
-                <w:left w:val="nil"/>
-                <w:bottom w:val="nil"/>
-                <w:right w:val="nil"/>
-                <w:between w:val="nil"/>
-              </w:pBdr>
-              <w:spacing w:after="160" w:line="276" w:lineRule="auto"/>
-              <w:ind w:left="324" w:hanging="284"/>
-              <w:rPr>
-                <w:color w:val="000000"/>
-                <w:sz w:val="24"/>
-                <w:szCs w:val="24"/>
-              </w:rPr>
-            </w:pPr>
-            <w:proofErr w:type="spellStart"/>
-            <w:r>
-              <w:rPr>
-                <w:color w:val="000000"/>
-                <w:sz w:val="24"/>
-                <w:szCs w:val="24"/>
-                <w:lang w:val="en-US"/>
-              </w:rPr>
-              <w:t>skill_desc</w:t>
-            </w:r>
-            <w:proofErr w:type="spellEnd"/>
-          </w:p>
-          <w:p>
-            <w:pPr>
-              <w:pBdr>
-                <w:top w:val="nil"/>
-                <w:left w:val="nil"/>
-                <w:bottom w:val="nil"/>
-                <w:right w:val="nil"/>
-                <w:between w:val="nil"/>
-              </w:pBdr>
-              <w:spacing w:after="160" w:line="276" w:lineRule="auto"/>
-              <w:rPr>
-                <w:b/>
-                <w:color w:val="404040"/>
-                <w:sz w:val="26"/>
-                <w:szCs w:val="26"/>
-              </w:rPr>
-            </w:pPr>
-            <w:r>
-              <w:rPr>
-                <w:b/>
-                <w:color w:val="404040"/>
-                <w:sz w:val="26"/>
-                <w:szCs w:val="26"/>
-              </w:rPr>
-              <w:t>ХОББИ:</w:t>
-            </w:r>
-          </w:p>
-          <w:p>
-            <w:pPr>
-              <w:numPr>
-                <w:ilvl w:val="0"/>
-                <w:numId w:val="1"/>
-              </w:numPr>
-              <w:pBdr>
-                <w:top w:val="nil"/>
-                <w:left w:val="nil"/>
-                <w:bottom w:val="nil"/>
-                <w:right w:val="nil"/>
-                <w:between w:val="nil"/>
-              </w:pBdr>
-              <w:spacing w:after="160" w:line="276" w:lineRule="auto"/>
-              <w:ind w:left="324" w:hanging="284"/>
-              <w:rPr>
-                <w:color w:val="000000"/>
-                <w:sz w:val="24"/>
-                <w:szCs w:val="24"/>
-              </w:rPr>
-            </w:pPr>
-            <w:r>
-              <w:rPr>
-                <w:color w:val="000000"/>
-                <w:sz w:val="24"/>
-                <w:szCs w:val="24"/>
-                <w:lang w:val="en-US"/>
-              </w:rPr>
-              <w:t>hobby</w:t>
-            </w:r>
-          </w:p>
-          <w:p>
-            <w:pPr>
-              <w:pBdr>
-                <w:top w:val="nil"/>
-                <w:left w:val="nil"/>
-                <w:bottom w:val="nil"/>
-                <w:right w:val="nil"/>
-                <w:between w:val="nil"/>
-              </w:pBdr>
-              <w:spacing w:before="120" w:line="276" w:lineRule="auto"/>
-              <w:rPr>
-                <w:color w:val="000000"/>
-                <w:sz w:val="24"/>
-                <w:szCs w:val="24"/>
-              </w:rPr>
-            </w:pPr>
           </w:p>
         </w:tc>
         <w:tc>

</xml_diff>